<commit_message>
Sentence added to discussion notes
</commit_message>
<xml_diff>
--- a/Write up/results_discussion_notes.docx
+++ b/Write up/results_discussion_notes.docx
@@ -64,6 +64,29 @@
         <w:t>Some studies appear not to account for time or repeat measurements – Gong et al 2013</w:t>
       </w:r>
     </w:p>
+    <w:p>
+      <w:r>
+        <w:t>This implies that improving the quality of governance will lower</w:t>
+      </w:r>
+      <w:r>
+        <w:t xml:space="preserve"> </w:t>
+      </w:r>
+      <w:r>
+        <w:t>the deforestation level of natural forests in the tropics</w:t>
+      </w:r>
+      <w:r>
+        <w:t xml:space="preserve"> – Bhattarai &amp; </w:t>
+      </w:r>
+      <w:proofErr w:type="spellStart"/>
+      <w:r>
+        <w:t>Hammig</w:t>
+      </w:r>
+      <w:proofErr w:type="spellEnd"/>
+      <w:r>
+        <w:t xml:space="preserve"> 2004</w:t>
+      </w:r>
+    </w:p>
+    <w:p/>
     <w:sectPr>
       <w:pgSz w:w="11906" w:h="16838"/>
       <w:pgMar w:top="1440" w:right="1440" w:bottom="1440" w:left="1440" w:header="708" w:footer="708" w:gutter="0"/>
@@ -476,7 +499,6 @@
   <w:style w:type="character" w:default="1" w:styleId="DefaultParagraphFont">
     <w:name w:val="Default Paragraph Font"/>
     <w:uiPriority w:val="1"/>
-    <w:semiHidden/>
     <w:unhideWhenUsed/>
   </w:style>
   <w:style w:type="table" w:default="1" w:styleId="TableNormal">

</xml_diff>